<commit_message>
Making simple request in python
</commit_message>
<xml_diff>
--- a/3rd Year/Software Engineering/Measuring Software Engineering.docx
+++ b/3rd Year/Software Engineering/Measuring Software Engineering.docx
@@ -89,7 +89,7 @@
           <w:r>
             <w:fldChar w:fldCharType="separate"/>
           </w:r>
-          <w:hyperlink w:anchor="_Toc57045267" w:history="1">
+          <w:hyperlink w:anchor="_Toc57047160" w:history="1">
             <w:r>
               <w:rPr>
                 <w:rStyle w:val="Hyperlink"/>
@@ -116,7 +116,7 @@
                 <w:noProof/>
                 <w:webHidden/>
               </w:rPr>
-              <w:instrText xml:space="preserve"> PAGEREF _Toc57045267 \h </w:instrText>
+              <w:instrText xml:space="preserve"> PAGEREF _Toc57047160 \h </w:instrText>
             </w:r>
             <w:r>
               <w:rPr>
@@ -161,7 +161,7 @@
               <w:lang w:eastAsia="en-IE"/>
             </w:rPr>
           </w:pPr>
-          <w:hyperlink w:anchor="_Toc57045268" w:history="1">
+          <w:hyperlink w:anchor="_Toc57047161" w:history="1">
             <w:r>
               <w:rPr>
                 <w:rStyle w:val="Hyperlink"/>
@@ -188,7 +188,7 @@
                 <w:noProof/>
                 <w:webHidden/>
               </w:rPr>
-              <w:instrText xml:space="preserve"> PAGEREF _Toc57045268 \h </w:instrText>
+              <w:instrText xml:space="preserve"> PAGEREF _Toc57047161 \h </w:instrText>
             </w:r>
             <w:r>
               <w:rPr>
@@ -233,7 +233,7 @@
               <w:lang w:eastAsia="en-IE"/>
             </w:rPr>
           </w:pPr>
-          <w:hyperlink w:anchor="_Toc57045269" w:history="1">
+          <w:hyperlink w:anchor="_Toc57047162" w:history="1">
             <w:r>
               <w:rPr>
                 <w:rStyle w:val="Hyperlink"/>
@@ -260,7 +260,7 @@
                 <w:noProof/>
                 <w:webHidden/>
               </w:rPr>
-              <w:instrText xml:space="preserve"> PAGEREF _Toc57045269 \h </w:instrText>
+              <w:instrText xml:space="preserve"> PAGEREF _Toc57047162 \h </w:instrText>
             </w:r>
             <w:r>
               <w:rPr>
@@ -305,7 +305,7 @@
               <w:lang w:eastAsia="en-IE"/>
             </w:rPr>
           </w:pPr>
-          <w:hyperlink w:anchor="_Toc57045270" w:history="1">
+          <w:hyperlink w:anchor="_Toc57047163" w:history="1">
             <w:r>
               <w:rPr>
                 <w:rStyle w:val="Hyperlink"/>
@@ -332,7 +332,7 @@
                 <w:noProof/>
                 <w:webHidden/>
               </w:rPr>
-              <w:instrText xml:space="preserve"> PAGEREF _Toc57045270 \h </w:instrText>
+              <w:instrText xml:space="preserve"> PAGEREF _Toc57047163 \h </w:instrText>
             </w:r>
             <w:r>
               <w:rPr>
@@ -377,7 +377,7 @@
               <w:lang w:eastAsia="en-IE"/>
             </w:rPr>
           </w:pPr>
-          <w:hyperlink w:anchor="_Toc57045271" w:history="1">
+          <w:hyperlink w:anchor="_Toc57047164" w:history="1">
             <w:r>
               <w:rPr>
                 <w:rStyle w:val="Hyperlink"/>
@@ -404,7 +404,7 @@
                 <w:noProof/>
                 <w:webHidden/>
               </w:rPr>
-              <w:instrText xml:space="preserve"> PAGEREF _Toc57045271 \h </w:instrText>
+              <w:instrText xml:space="preserve"> PAGEREF _Toc57047164 \h </w:instrText>
             </w:r>
             <w:r>
               <w:rPr>
@@ -449,7 +449,7 @@
               <w:lang w:eastAsia="en-IE"/>
             </w:rPr>
           </w:pPr>
-          <w:hyperlink w:anchor="_Toc57045272" w:history="1">
+          <w:hyperlink w:anchor="_Toc57047165" w:history="1">
             <w:r>
               <w:rPr>
                 <w:rStyle w:val="Hyperlink"/>
@@ -476,7 +476,7 @@
                 <w:noProof/>
                 <w:webHidden/>
               </w:rPr>
-              <w:instrText xml:space="preserve"> PAGEREF _Toc57045272 \h </w:instrText>
+              <w:instrText xml:space="preserve"> PAGEREF _Toc57047165 \h </w:instrText>
             </w:r>
             <w:r>
               <w:rPr>
@@ -496,7 +496,7 @@
                 <w:noProof/>
                 <w:webHidden/>
               </w:rPr>
-              <w:t>5</w:t>
+              <w:t>4</w:t>
             </w:r>
             <w:r>
               <w:rPr>
@@ -521,7 +521,7 @@
               <w:lang w:eastAsia="en-IE"/>
             </w:rPr>
           </w:pPr>
-          <w:hyperlink w:anchor="_Toc57045273" w:history="1">
+          <w:hyperlink w:anchor="_Toc57047166" w:history="1">
             <w:r>
               <w:rPr>
                 <w:rStyle w:val="Hyperlink"/>
@@ -536,6 +536,8 @@
               </w:rPr>
               <w:tab/>
             </w:r>
+            <w:bookmarkStart w:id="0" w:name="_GoBack"/>
+            <w:bookmarkEnd w:id="0"/>
             <w:r>
               <w:rPr>
                 <w:noProof/>
@@ -548,7 +550,7 @@
                 <w:noProof/>
                 <w:webHidden/>
               </w:rPr>
-              <w:instrText xml:space="preserve"> PAGEREF _Toc57045273 \h </w:instrText>
+              <w:instrText xml:space="preserve"> PAGEREF _Toc57047166 \h </w:instrText>
             </w:r>
             <w:r>
               <w:rPr>
@@ -593,7 +595,7 @@
               <w:lang w:eastAsia="en-IE"/>
             </w:rPr>
           </w:pPr>
-          <w:hyperlink w:anchor="_Toc57045274" w:history="1">
+          <w:hyperlink w:anchor="_Toc57047167" w:history="1">
             <w:r>
               <w:rPr>
                 <w:rStyle w:val="Hyperlink"/>
@@ -620,7 +622,7 @@
                 <w:noProof/>
                 <w:webHidden/>
               </w:rPr>
-              <w:instrText xml:space="preserve"> PAGEREF _Toc57045274 \h </w:instrText>
+              <w:instrText xml:space="preserve"> PAGEREF _Toc57047167 \h </w:instrText>
             </w:r>
             <w:r>
               <w:rPr>
@@ -640,7 +642,7 @@
                 <w:noProof/>
                 <w:webHidden/>
               </w:rPr>
-              <w:t>6</w:t>
+              <w:t>5</w:t>
             </w:r>
             <w:r>
               <w:rPr>
@@ -665,7 +667,7 @@
               <w:lang w:eastAsia="en-IE"/>
             </w:rPr>
           </w:pPr>
-          <w:hyperlink w:anchor="_Toc57045275" w:history="1">
+          <w:hyperlink w:anchor="_Toc57047168" w:history="1">
             <w:r>
               <w:rPr>
                 <w:rStyle w:val="Hyperlink"/>
@@ -692,7 +694,7 @@
                 <w:noProof/>
                 <w:webHidden/>
               </w:rPr>
-              <w:instrText xml:space="preserve"> PAGEREF _Toc57045275 \h </w:instrText>
+              <w:instrText xml:space="preserve"> PAGEREF _Toc57047168 \h </w:instrText>
             </w:r>
             <w:r>
               <w:rPr>
@@ -737,7 +739,7 @@
               <w:lang w:eastAsia="en-IE"/>
             </w:rPr>
           </w:pPr>
-          <w:hyperlink w:anchor="_Toc57045276" w:history="1">
+          <w:hyperlink w:anchor="_Toc57047169" w:history="1">
             <w:r>
               <w:rPr>
                 <w:rStyle w:val="Hyperlink"/>
@@ -764,7 +766,7 @@
                 <w:noProof/>
                 <w:webHidden/>
               </w:rPr>
-              <w:instrText xml:space="preserve"> PAGEREF _Toc57045276 \h </w:instrText>
+              <w:instrText xml:space="preserve"> PAGEREF _Toc57047169 \h </w:instrText>
             </w:r>
             <w:r>
               <w:rPr>
@@ -809,7 +811,7 @@
               <w:lang w:eastAsia="en-IE"/>
             </w:rPr>
           </w:pPr>
-          <w:hyperlink w:anchor="_Toc57045277" w:history="1">
+          <w:hyperlink w:anchor="_Toc57047170" w:history="1">
             <w:r>
               <w:rPr>
                 <w:rStyle w:val="Hyperlink"/>
@@ -836,7 +838,7 @@
                 <w:noProof/>
                 <w:webHidden/>
               </w:rPr>
-              <w:instrText xml:space="preserve"> PAGEREF _Toc57045277 \h </w:instrText>
+              <w:instrText xml:space="preserve"> PAGEREF _Toc57047170 \h </w:instrText>
             </w:r>
             <w:r>
               <w:rPr>
@@ -881,7 +883,7 @@
               <w:lang w:eastAsia="en-IE"/>
             </w:rPr>
           </w:pPr>
-          <w:hyperlink w:anchor="_Toc57045278" w:history="1">
+          <w:hyperlink w:anchor="_Toc57047171" w:history="1">
             <w:r>
               <w:rPr>
                 <w:rStyle w:val="Hyperlink"/>
@@ -908,7 +910,7 @@
                 <w:noProof/>
                 <w:webHidden/>
               </w:rPr>
-              <w:instrText xml:space="preserve"> PAGEREF _Toc57045278 \h </w:instrText>
+              <w:instrText xml:space="preserve"> PAGEREF _Toc57047171 \h </w:instrText>
             </w:r>
             <w:r>
               <w:rPr>
@@ -953,7 +955,7 @@
               <w:lang w:eastAsia="en-IE"/>
             </w:rPr>
           </w:pPr>
-          <w:hyperlink w:anchor="_Toc57045279" w:history="1">
+          <w:hyperlink w:anchor="_Toc57047172" w:history="1">
             <w:r>
               <w:rPr>
                 <w:rStyle w:val="Hyperlink"/>
@@ -980,7 +982,7 @@
                 <w:noProof/>
                 <w:webHidden/>
               </w:rPr>
-              <w:instrText xml:space="preserve"> PAGEREF _Toc57045279 \h </w:instrText>
+              <w:instrText xml:space="preserve"> PAGEREF _Toc57047172 \h </w:instrText>
             </w:r>
             <w:r>
               <w:rPr>
@@ -1025,7 +1027,7 @@
               <w:lang w:eastAsia="en-IE"/>
             </w:rPr>
           </w:pPr>
-          <w:hyperlink w:anchor="_Toc57045280" w:history="1">
+          <w:hyperlink w:anchor="_Toc57047173" w:history="1">
             <w:r>
               <w:rPr>
                 <w:rStyle w:val="Hyperlink"/>
@@ -1052,7 +1054,7 @@
                 <w:noProof/>
                 <w:webHidden/>
               </w:rPr>
-              <w:instrText xml:space="preserve"> PAGEREF _Toc57045280 \h </w:instrText>
+              <w:instrText xml:space="preserve"> PAGEREF _Toc57047173 \h </w:instrText>
             </w:r>
             <w:r>
               <w:rPr>
@@ -1097,7 +1099,7 @@
               <w:lang w:eastAsia="en-IE"/>
             </w:rPr>
           </w:pPr>
-          <w:hyperlink w:anchor="_Toc57045281" w:history="1">
+          <w:hyperlink w:anchor="_Toc57047174" w:history="1">
             <w:r>
               <w:rPr>
                 <w:rStyle w:val="Hyperlink"/>
@@ -1124,7 +1126,7 @@
                 <w:noProof/>
                 <w:webHidden/>
               </w:rPr>
-              <w:instrText xml:space="preserve"> PAGEREF _Toc57045281 \h </w:instrText>
+              <w:instrText xml:space="preserve"> PAGEREF _Toc57047174 \h </w:instrText>
             </w:r>
             <w:r>
               <w:rPr>
@@ -1169,7 +1171,7 @@
               <w:lang w:eastAsia="en-IE"/>
             </w:rPr>
           </w:pPr>
-          <w:hyperlink w:anchor="_Toc57045282" w:history="1">
+          <w:hyperlink w:anchor="_Toc57047175" w:history="1">
             <w:r>
               <w:rPr>
                 <w:rStyle w:val="Hyperlink"/>
@@ -1196,7 +1198,7 @@
                 <w:noProof/>
                 <w:webHidden/>
               </w:rPr>
-              <w:instrText xml:space="preserve"> PAGEREF _Toc57045282 \h </w:instrText>
+              <w:instrText xml:space="preserve"> PAGEREF _Toc57047175 \h </w:instrText>
             </w:r>
             <w:r>
               <w:rPr>
@@ -1267,12 +1269,12 @@
       <w:pPr>
         <w:pStyle w:val="Heading1"/>
       </w:pPr>
-      <w:bookmarkStart w:id="0" w:name="_Toc57045267"/>
+      <w:bookmarkStart w:id="1" w:name="_Toc57047160"/>
       <w:r>
         <w:lastRenderedPageBreak/>
         <w:t>Introduction</w:t>
       </w:r>
-      <w:bookmarkEnd w:id="0"/>
+      <w:bookmarkEnd w:id="1"/>
     </w:p>
     <w:p>
       <w:r>
@@ -1405,12 +1407,12 @@
       <w:pPr>
         <w:pStyle w:val="Heading1"/>
       </w:pPr>
-      <w:bookmarkStart w:id="1" w:name="_Toc57045268"/>
+      <w:bookmarkStart w:id="2" w:name="_Toc57047161"/>
       <w:r>
         <w:lastRenderedPageBreak/>
         <w:t>Types of Measurement</w:t>
       </w:r>
-      <w:bookmarkEnd w:id="1"/>
+      <w:bookmarkEnd w:id="2"/>
     </w:p>
     <w:p>
       <w:r>
@@ -1440,7 +1442,7 @@
       <w:pPr>
         <w:pStyle w:val="Heading2"/>
       </w:pPr>
-      <w:bookmarkStart w:id="2" w:name="_Toc57045269"/>
+      <w:bookmarkStart w:id="3" w:name="_Toc57047162"/>
       <w:r>
         <w:t xml:space="preserve">Source </w:t>
       </w:r>
@@ -1456,7 +1458,7 @@
       <w:r>
         <w:t>ode</w:t>
       </w:r>
-      <w:bookmarkEnd w:id="2"/>
+      <w:bookmarkEnd w:id="3"/>
     </w:p>
     <w:p>
       <w:r>
@@ -1522,12 +1524,12 @@
       <w:pPr>
         <w:pStyle w:val="Heading2"/>
       </w:pPr>
-      <w:bookmarkStart w:id="3" w:name="_Toc57045270"/>
+      <w:bookmarkStart w:id="4" w:name="_Toc57047163"/>
       <w:r>
         <w:lastRenderedPageBreak/>
         <w:t>Commit Frequency</w:t>
       </w:r>
-      <w:bookmarkEnd w:id="3"/>
+      <w:bookmarkEnd w:id="4"/>
     </w:p>
     <w:p>
       <w:r>
@@ -1572,11 +1574,11 @@
       <w:pPr>
         <w:pStyle w:val="Heading2"/>
       </w:pPr>
-      <w:bookmarkStart w:id="4" w:name="_Toc57045271"/>
+      <w:bookmarkStart w:id="5" w:name="_Toc57047164"/>
       <w:r>
         <w:t>Work Hours</w:t>
       </w:r>
-      <w:bookmarkEnd w:id="4"/>
+      <w:bookmarkEnd w:id="5"/>
     </w:p>
     <w:p>
       <w:r>
@@ -1605,11 +1607,11 @@
       <w:pPr>
         <w:pStyle w:val="Heading2"/>
       </w:pPr>
-      <w:bookmarkStart w:id="5" w:name="_Toc57045272"/>
+      <w:bookmarkStart w:id="6" w:name="_Toc57047165"/>
       <w:r>
         <w:t>Cycle Time</w:t>
       </w:r>
-      <w:bookmarkEnd w:id="5"/>
+      <w:bookmarkEnd w:id="6"/>
     </w:p>
     <w:p>
       <w:r>
@@ -1667,11 +1669,11 @@
       <w:pPr>
         <w:pStyle w:val="Heading2"/>
       </w:pPr>
-      <w:bookmarkStart w:id="6" w:name="_Toc57045273"/>
+      <w:bookmarkStart w:id="7" w:name="_Toc57047166"/>
       <w:r>
         <w:t>Team Velocity</w:t>
       </w:r>
-      <w:bookmarkEnd w:id="6"/>
+      <w:bookmarkEnd w:id="7"/>
     </w:p>
     <w:p>
       <w:r>
@@ -1706,11 +1708,11 @@
       <w:pPr>
         <w:pStyle w:val="Heading1"/>
       </w:pPr>
-      <w:bookmarkStart w:id="7" w:name="_Toc57045274"/>
+      <w:bookmarkStart w:id="8" w:name="_Toc57047167"/>
       <w:r>
         <w:t>Tools</w:t>
       </w:r>
-      <w:bookmarkEnd w:id="7"/>
+      <w:bookmarkEnd w:id="8"/>
     </w:p>
     <w:p>
       <w:r>
@@ -1741,11 +1743,11 @@
       <w:pPr>
         <w:pStyle w:val="Heading2"/>
       </w:pPr>
-      <w:bookmarkStart w:id="8" w:name="_Toc57045275"/>
+      <w:bookmarkStart w:id="9" w:name="_Toc57047168"/>
       <w:r>
         <w:t>GitHub and Git</w:t>
       </w:r>
-      <w:bookmarkEnd w:id="8"/>
+      <w:bookmarkEnd w:id="9"/>
     </w:p>
     <w:p>
       <w:r>
@@ -1762,9 +1764,11 @@
       </w:r>
     </w:p>
     <w:p>
+      <w:proofErr w:type="gramStart"/>
       <w:r>
         <w:t>It’s</w:t>
       </w:r>
+      <w:proofErr w:type="gramEnd"/>
       <w:r>
         <w:t xml:space="preserve"> users provide a wealth of information which can be accessed using the GitHub API</w:t>
       </w:r>
@@ -1839,8 +1843,30 @@
         <w:rPr>
           <w:lang w:eastAsia="en-IE"/>
         </w:rPr>
-        <w:t>GET /repos/:owner/:repo/git/commits/:commit_sha</w:t>
-      </w:r>
+        <w:t>GET /repos</w:t>
+      </w:r>
+      <w:proofErr w:type="gramStart"/>
+      <w:r>
+        <w:rPr>
+          <w:lang w:eastAsia="en-IE"/>
+        </w:rPr>
+        <w:t>/:owner</w:t>
+      </w:r>
+      <w:proofErr w:type="gramEnd"/>
+      <w:r>
+        <w:rPr>
+          <w:lang w:eastAsia="en-IE"/>
+        </w:rPr>
+        <w:t>/:repo/git/commits/:</w:t>
+      </w:r>
+      <w:proofErr w:type="spellStart"/>
+      <w:r>
+        <w:rPr>
+          <w:lang w:eastAsia="en-IE"/>
+        </w:rPr>
+        <w:t>commit_sha</w:t>
+      </w:r>
+      <w:proofErr w:type="spellEnd"/>
     </w:p>
     <w:p>
       <w:pPr>
@@ -1876,7 +1902,15 @@
         <w:t>GET</w:t>
       </w:r>
       <w:r>
-        <w:t xml:space="preserve"> /users/:username/events</w:t>
+        <w:t xml:space="preserve"> /users</w:t>
+      </w:r>
+      <w:proofErr w:type="gramStart"/>
+      <w:r>
+        <w:t>/:username</w:t>
+      </w:r>
+      <w:proofErr w:type="gramEnd"/>
+      <w:r>
+        <w:t>/events</w:t>
       </w:r>
     </w:p>
     <w:p>
@@ -1913,7 +1947,15 @@
         </w:numPr>
       </w:pPr>
       <w:r>
-        <w:t>GET /repos/:owner/:repo/releases</w:t>
+        <w:t>GET /repos</w:t>
+      </w:r>
+      <w:proofErr w:type="gramStart"/>
+      <w:r>
+        <w:t>/:owner</w:t>
+      </w:r>
+      <w:proofErr w:type="gramEnd"/>
+      <w:r>
+        <w:t>/:repo/releases</w:t>
       </w:r>
     </w:p>
     <w:p>
@@ -1950,7 +1992,23 @@
         </w:numPr>
       </w:pPr>
       <w:r>
-        <w:t>GET /projects/columns/:column_id/cards</w:t>
+        <w:t>GET /projects/columns</w:t>
+      </w:r>
+      <w:proofErr w:type="gramStart"/>
+      <w:r>
+        <w:t>/:</w:t>
+      </w:r>
+      <w:proofErr w:type="spellStart"/>
+      <w:r>
+        <w:t>column</w:t>
+      </w:r>
+      <w:proofErr w:type="gramEnd"/>
+      <w:r>
+        <w:t>_id</w:t>
+      </w:r>
+      <w:proofErr w:type="spellEnd"/>
+      <w:r>
+        <w:t>/cards</w:t>
       </w:r>
     </w:p>
     <w:p>
@@ -1999,11 +2057,11 @@
       <w:pPr>
         <w:pStyle w:val="Heading2"/>
       </w:pPr>
-      <w:bookmarkStart w:id="9" w:name="_Toc57045276"/>
+      <w:bookmarkStart w:id="10" w:name="_Toc57047169"/>
       <w:r>
         <w:t>JIRA</w:t>
       </w:r>
-      <w:bookmarkEnd w:id="9"/>
+      <w:bookmarkEnd w:id="10"/>
     </w:p>
     <w:p>
       <w:r>
@@ -2052,7 +2110,15 @@
         <w:t>a</w:t>
       </w:r>
       <w:r>
-        <w:t xml:space="preserve"> developers velocity.</w:t>
+        <w:t xml:space="preserve"> </w:t>
+      </w:r>
+      <w:proofErr w:type="gramStart"/>
+      <w:r>
+        <w:t>developers</w:t>
+      </w:r>
+      <w:proofErr w:type="gramEnd"/>
+      <w:r>
+        <w:t xml:space="preserve"> velocity.</w:t>
       </w:r>
     </w:p>
     <w:p>
@@ -2067,7 +2133,23 @@
         <w:t>GET /</w:t>
       </w:r>
       <w:r>
-        <w:t>rest/api/2/search/?jql=assignee=:name</w:t>
+        <w:t>rest/</w:t>
+      </w:r>
+      <w:proofErr w:type="spellStart"/>
+      <w:r>
+        <w:t>api</w:t>
+      </w:r>
+      <w:proofErr w:type="spellEnd"/>
+      <w:r>
+        <w:t>/2/search/?</w:t>
+      </w:r>
+      <w:proofErr w:type="spellStart"/>
+      <w:r>
+        <w:t>jql</w:t>
+      </w:r>
+      <w:proofErr w:type="spellEnd"/>
+      <w:r>
+        <w:t>=assignee=:name</w:t>
       </w:r>
     </w:p>
     <w:p>
@@ -2098,7 +2180,44 @@
         </w:numPr>
       </w:pPr>
       <w:r>
-        <w:t>GET / rest/api/2/issue/search?jql=duedate=:”xxxx-xx-xx”</w:t>
+        <w:t>GET / rest/</w:t>
+      </w:r>
+      <w:proofErr w:type="spellStart"/>
+      <w:r>
+        <w:t>api</w:t>
+      </w:r>
+      <w:proofErr w:type="spellEnd"/>
+      <w:r>
+        <w:t>/2/issue/</w:t>
+      </w:r>
+      <w:proofErr w:type="spellStart"/>
+      <w:r>
+        <w:t>search?jql</w:t>
+      </w:r>
+      <w:proofErr w:type="spellEnd"/>
+      <w:r>
+        <w:t>=</w:t>
+      </w:r>
+      <w:proofErr w:type="spellStart"/>
+      <w:r>
+        <w:t>duedate</w:t>
+      </w:r>
+      <w:proofErr w:type="spellEnd"/>
+      <w:r>
+        <w:t>=</w:t>
+      </w:r>
+      <w:proofErr w:type="gramStart"/>
+      <w:r>
+        <w:t>:”</w:t>
+      </w:r>
+      <w:proofErr w:type="spellStart"/>
+      <w:r>
+        <w:t>xxxx</w:t>
+      </w:r>
+      <w:proofErr w:type="spellEnd"/>
+      <w:proofErr w:type="gramEnd"/>
+      <w:r>
+        <w:t>-xx-xx”</w:t>
       </w:r>
     </w:p>
     <w:p>
@@ -2129,12 +2248,12 @@
       <w:pPr>
         <w:pStyle w:val="Heading2"/>
       </w:pPr>
-      <w:bookmarkStart w:id="10" w:name="_Toc57045277"/>
+      <w:bookmarkStart w:id="11" w:name="_Toc57047170"/>
       <w:r>
         <w:lastRenderedPageBreak/>
         <w:t>Personal Software Process (PSP)</w:t>
       </w:r>
-      <w:bookmarkEnd w:id="10"/>
+      <w:bookmarkEnd w:id="11"/>
     </w:p>
     <w:p>
       <w:r>
@@ -2390,12 +2509,12 @@
       <w:pPr>
         <w:pStyle w:val="Heading1"/>
       </w:pPr>
-      <w:bookmarkStart w:id="11" w:name="_Toc57045278"/>
+      <w:bookmarkStart w:id="12" w:name="_Toc57047171"/>
       <w:r>
         <w:lastRenderedPageBreak/>
         <w:t>Algorithms</w:t>
       </w:r>
-      <w:bookmarkEnd w:id="11"/>
+      <w:bookmarkEnd w:id="12"/>
     </w:p>
     <w:p>
       <w:r>
@@ -2419,11 +2538,11 @@
       <w:pPr>
         <w:pStyle w:val="Heading2"/>
       </w:pPr>
-      <w:bookmarkStart w:id="12" w:name="_Toc57045279"/>
+      <w:bookmarkStart w:id="13" w:name="_Toc57047172"/>
       <w:r>
         <w:t>Genetic Algorithms</w:t>
       </w:r>
-      <w:bookmarkEnd w:id="12"/>
+      <w:bookmarkEnd w:id="13"/>
     </w:p>
     <w:p>
       <w:r>
@@ -2482,11 +2601,11 @@
       <w:pPr>
         <w:pStyle w:val="Heading2"/>
       </w:pPr>
-      <w:bookmarkStart w:id="13" w:name="_Toc57045280"/>
+      <w:bookmarkStart w:id="14" w:name="_Toc57047173"/>
       <w:r>
         <w:t>Affinity Propagation</w:t>
       </w:r>
-      <w:bookmarkEnd w:id="13"/>
+      <w:bookmarkEnd w:id="14"/>
     </w:p>
     <w:p>
       <w:r>
@@ -2531,14 +2650,14 @@
       <w:pPr>
         <w:pStyle w:val="Heading1"/>
       </w:pPr>
-      <w:bookmarkStart w:id="14" w:name="_Toc57045281"/>
+      <w:bookmarkStart w:id="15" w:name="_Toc57047174"/>
       <w:r>
         <w:t>Ethics</w:t>
       </w:r>
       <w:r>
         <w:t xml:space="preserve"> and Legality</w:t>
       </w:r>
-      <w:bookmarkEnd w:id="14"/>
+      <w:bookmarkEnd w:id="15"/>
     </w:p>
     <w:p>
       <w:r>
@@ -2686,12 +2805,12 @@
       <w:pPr>
         <w:pStyle w:val="Heading1"/>
       </w:pPr>
-      <w:bookmarkStart w:id="15" w:name="_Toc57045282"/>
+      <w:bookmarkStart w:id="16" w:name="_Toc57047175"/>
       <w:r>
         <w:lastRenderedPageBreak/>
         <w:t>Conclusion</w:t>
       </w:r>
-      <w:bookmarkEnd w:id="15"/>
+      <w:bookmarkEnd w:id="16"/>
     </w:p>
     <w:p>
       <w:r>
@@ -2745,8 +2864,6 @@
       <w:r>
         <w:t>should</w:t>
       </w:r>
-      <w:bookmarkStart w:id="16" w:name="_GoBack"/>
-      <w:bookmarkEnd w:id="16"/>
       <w:r>
         <w:t xml:space="preserve"> play a major role in protecting their right to privacy, reporting any such violations.</w:t>
       </w:r>
@@ -4900,7 +5017,7 @@
 </file>
 
 <file path=customXml/itemProps1.xml><?xml version="1.0" encoding="utf-8"?>
-<ds:datastoreItem xmlns:ds="http://schemas.openxmlformats.org/officeDocument/2006/customXml" ds:itemID="{78CC72B1-A032-4C96-9B16-A04289EBF9F8}">
+<ds:datastoreItem xmlns:ds="http://schemas.openxmlformats.org/officeDocument/2006/customXml" ds:itemID="{80DD9E8D-452E-4DDE-823D-F777DABB74D7}">
   <ds:schemaRefs>
     <ds:schemaRef ds:uri="http://schemas.openxmlformats.org/officeDocument/2006/bibliography"/>
   </ds:schemaRefs>

</xml_diff>